<commit_message>
Changed title list in docs
</commit_message>
<xml_diff>
--- a/LB1/Фурсик_Андрей_ЛБ1_Отчёт.docx
+++ b/LB1/Фурсик_Андрей_ЛБ1_Отчёт.docx
@@ -396,6 +396,7 @@
         <w:jc w:val="right"/>
         <w:rPr>
           <w:rFonts w:cs="Times New Roman"/>
+          <w:szCs w:val="28"/>
           <w:lang w:val="ru-RU"/>
         </w:rPr>
       </w:pPr>
@@ -407,6 +408,77 @@
         </w:rPr>
         <w:t>Фурсик А.А</w:t>
       </w:r>
+    </w:p>
+    <w:p>
+      <w:pPr>
+        <w:jc w:val="right"/>
+        <w:rPr>
+          <w:rFonts w:cs="Times New Roman"/>
+          <w:szCs w:val="28"/>
+          <w:lang w:val="ru-RU"/>
+        </w:rPr>
+      </w:pPr>
+    </w:p>
+    <w:p>
+      <w:pPr>
+        <w:jc w:val="right"/>
+        <w:rPr>
+          <w:rFonts w:cs="Times New Roman"/>
+          <w:lang w:val="ru-RU"/>
+        </w:rPr>
+      </w:pPr>
+      <w:r>
+        <w:rPr>
+          <w:rFonts w:cs="Times New Roman"/>
+          <w:lang w:val="ru-RU"/>
+        </w:rPr>
+        <w:t xml:space="preserve">Цель: </w:t>
+      </w:r>
+    </w:p>
+    <w:p>
+      <w:pPr>
+        <w:rPr>
+          <w:rFonts w:cs="Times New Roman"/>
+          <w:lang w:val="ru-RU"/>
+        </w:rPr>
+      </w:pPr>
+      <w:r>
+        <w:rPr>
+          <w:rFonts w:cs="Times New Roman"/>
+          <w:lang w:val="ru-RU"/>
+        </w:rPr>
+        <w:t>Анализ предметной обла</w:t>
+      </w:r>
+      <w:r>
+        <w:rPr>
+          <w:rFonts w:cs="Times New Roman"/>
+          <w:lang w:val="ru-RU"/>
+        </w:rPr>
+        <w:t xml:space="preserve">сти и формирование требований к </w:t>
+      </w:r>
+      <w:r>
+        <w:rPr>
+          <w:rFonts w:cs="Times New Roman"/>
+          <w:lang w:val="ru-RU"/>
+        </w:rPr>
+        <w:t>информационной системе, подготовка тех</w:t>
+      </w:r>
+      <w:r>
+        <w:rPr>
+          <w:rFonts w:cs="Times New Roman"/>
+          <w:lang w:val="ru-RU"/>
+        </w:rPr>
+        <w:t xml:space="preserve">нического задания на разработку </w:t>
+      </w:r>
+      <w:r>
+        <w:rPr>
+          <w:rFonts w:cs="Times New Roman"/>
+          <w:lang w:val="ru-RU"/>
+        </w:rPr>
+        <w:t>программного продукта.</w:t>
+      </w:r>
+      <w:bookmarkStart w:id="0" w:name="_GoBack"/>
+      <w:bookmarkEnd w:id="0"/>
     </w:p>
     <w:p>
       <w:pPr>
@@ -520,51 +592,6 @@
     </w:p>
     <w:p>
       <w:pPr>
-        <w:rPr>
-          <w:rFonts w:cs="Times New Roman"/>
-          <w:b/>
-          <w:bCs/>
-          <w:szCs w:val="28"/>
-          <w:lang w:val="ru-RU"/>
-        </w:rPr>
-      </w:pPr>
-    </w:p>
-    <w:p>
-      <w:pPr>
-        <w:rPr>
-          <w:rFonts w:cs="Times New Roman"/>
-          <w:b/>
-          <w:bCs/>
-          <w:szCs w:val="28"/>
-          <w:lang w:val="ru-RU"/>
-        </w:rPr>
-      </w:pPr>
-    </w:p>
-    <w:p>
-      <w:pPr>
-        <w:rPr>
-          <w:rFonts w:cs="Times New Roman"/>
-          <w:b/>
-          <w:bCs/>
-          <w:szCs w:val="28"/>
-          <w:lang w:val="ru-RU"/>
-        </w:rPr>
-      </w:pPr>
-    </w:p>
-    <w:p>
-      <w:pPr>
-        <w:jc w:val="center"/>
-        <w:rPr>
-          <w:rFonts w:cs="Times New Roman"/>
-          <w:b/>
-          <w:bCs/>
-          <w:szCs w:val="28"/>
-          <w:lang w:val="ru-RU"/>
-        </w:rPr>
-      </w:pPr>
-    </w:p>
-    <w:p>
-      <w:pPr>
         <w:ind w:firstLine="0"/>
         <w:jc w:val="center"/>
         <w:rPr>
@@ -586,18 +613,6 @@
           <w:lang w:val="ru-RU"/>
         </w:rPr>
       </w:pPr>
-    </w:p>
-    <w:p>
-      <w:pPr>
-        <w:ind w:firstLine="0"/>
-        <w:jc w:val="center"/>
-        <w:rPr>
-          <w:rFonts w:cs="Times New Roman"/>
-          <w:bCs/>
-          <w:szCs w:val="28"/>
-          <w:lang w:val="ru-RU"/>
-        </w:rPr>
-      </w:pPr>
       <w:r>
         <w:rPr>
           <w:rFonts w:cs="Times New Roman"/>
@@ -622,10 +637,7 @@
         <w:pStyle w:val="2"/>
       </w:pPr>
       <w:r>
-        <w:t>1.1</w:t>
-      </w:r>
-      <w:r>
-        <w:t xml:space="preserve"> Понятия информационной системы и информационных потоков.</w:t>
+        <w:t>1.1 Понятия информационной системы и информационных потоков.</w:t>
       </w:r>
     </w:p>
     <w:p>
@@ -685,10 +697,7 @@
         <w:pStyle w:val="2"/>
       </w:pPr>
       <w:r>
-        <w:t>1.2</w:t>
-      </w:r>
-      <w:r>
-        <w:t xml:space="preserve"> Стадии формирования представления о системе.</w:t>
+        <w:t>1.2 Стадии формирования представления о системе.</w:t>
       </w:r>
     </w:p>
     <w:p>
@@ -743,6 +752,11 @@
       </w:r>
     </w:p>
     <w:p>
+      <w:pPr>
+        <w:rPr>
+          <w:lang w:val="ru-RU"/>
+        </w:rPr>
+      </w:pPr>
       <w:r>
         <w:rPr>
           <w:lang w:val="ru-RU"/>
@@ -750,10 +764,18 @@
         <w:t>3) «Моделирование системы»</w:t>
       </w:r>
       <w:r>
+        <w:rPr>
+          <w:lang w:val="ru-RU"/>
+        </w:rPr>
         <w:t>;</w:t>
       </w:r>
     </w:p>
     <w:p>
+      <w:pPr>
+        <w:rPr>
+          <w:lang w:val="ru-RU"/>
+        </w:rPr>
+      </w:pPr>
       <w:r>
         <w:rPr>
           <w:lang w:val="ru-RU"/>
@@ -761,6 +783,9 @@
         <w:t>4) 11-13: «сопровождение системы»</w:t>
       </w:r>
       <w:r>
+        <w:rPr>
+          <w:lang w:val="ru-RU"/>
+        </w:rPr>
         <w:t>.</w:t>
       </w:r>
     </w:p>
@@ -769,10 +794,7 @@
         <w:pStyle w:val="2"/>
       </w:pPr>
       <w:r>
-        <w:t>1.3</w:t>
-      </w:r>
-      <w:r>
-        <w:t xml:space="preserve"> Жизненный цикл программного продукта (ЖЦ ПП).</w:t>
+        <w:t>1.3 Жизненный цикл программного продукта (ЖЦ ПП).</w:t>
       </w:r>
     </w:p>
     <w:p>
@@ -927,10 +949,7 @@
         <w:pStyle w:val="2"/>
       </w:pPr>
       <w:r>
-        <w:t>1.4</w:t>
-      </w:r>
-      <w:r>
-        <w:t xml:space="preserve"> Техническое задание (ТЗ).</w:t>
+        <w:t>1.4 Техническое задание (ТЗ).</w:t>
       </w:r>
     </w:p>
     <w:p>
@@ -951,10 +970,7 @@
         <w:pStyle w:val="2"/>
       </w:pPr>
       <w:r>
-        <w:t>1.5</w:t>
-      </w:r>
-      <w:r>
-        <w:t xml:space="preserve"> Нормативная база в области документирования ПП. Стандарты документирования.</w:t>
+        <w:t>1.5 Нормативная база в области документирования ПП. Стандарты документирования.</w:t>
       </w:r>
     </w:p>
     <w:p>
@@ -998,13 +1014,7 @@
         <w:rPr>
           <w:lang w:val="ru-RU"/>
         </w:rPr>
-        <w:t>рхитектурная/проектная — обзор программного обеспечения, включающий описание рабочей среды и принципов, которые должны быть использованы при создании ПО</w:t>
-      </w:r>
-      <w:r>
-        <w:rPr>
-          <w:lang w:val="ru-RU"/>
-        </w:rPr>
-        <w:t>;</w:t>
+        <w:t>рхитектурная/проектная — обзор программного обеспечения, включающий описание рабочей среды и принципов, которые должны быть использованы при создании ПО;</w:t>
       </w:r>
     </w:p>
     <w:p>
@@ -1029,13 +1039,7 @@
         <w:rPr>
           <w:lang w:val="ru-RU"/>
         </w:rPr>
-        <w:t>ехническая — документация на код, алгоритмы, интерфейсы, API</w:t>
-      </w:r>
-      <w:r>
-        <w:rPr>
-          <w:lang w:val="ru-RU"/>
-        </w:rPr>
-        <w:t>;</w:t>
+        <w:t>ехническая — документация на код, алгоритмы, интерфейсы, API;</w:t>
       </w:r>
     </w:p>
     <w:p>
@@ -1060,17 +1064,19 @@
         <w:rPr>
           <w:lang w:val="ru-RU"/>
         </w:rPr>
-        <w:t>ользовательская — руководства для конечных пользователей, администраторов системы и другого персонала</w:t>
-      </w:r>
-      <w:r>
-        <w:rPr>
-          <w:lang w:val="ru-RU"/>
-        </w:rPr>
-        <w:t>;</w:t>
-      </w:r>
-    </w:p>
-    <w:p>
-      <w:r>
+        <w:t>ользовательская — руководства для конечных пользователей, администраторов системы и другого персонала;</w:t>
+      </w:r>
+    </w:p>
+    <w:p>
+      <w:pPr>
+        <w:rPr>
+          <w:lang w:val="ru-RU"/>
+        </w:rPr>
+      </w:pPr>
+      <w:r>
+        <w:rPr>
+          <w:lang w:val="ru-RU"/>
+        </w:rPr>
         <w:t xml:space="preserve">4) </w:t>
       </w:r>
       <w:r>
@@ -1086,10 +1092,11 @@
         <w:t>аркетинговая</w:t>
       </w:r>
       <w:r>
+        <w:rPr>
+          <w:lang w:val="ru-RU"/>
+        </w:rPr>
         <w:t>.</w:t>
       </w:r>
-      <w:bookmarkStart w:id="0" w:name="_GoBack"/>
-      <w:bookmarkEnd w:id="0"/>
     </w:p>
     <w:p>
       <w:pPr>
@@ -1228,117 +1235,116 @@
       </w:r>
     </w:p>
     <w:p>
-      <w:r>
+      <w:pPr>
+        <w:rPr>
+          <w:lang w:val="ru-RU"/>
+        </w:rPr>
+      </w:pPr>
+      <w:r>
+        <w:rPr>
+          <w:lang w:val="ru-RU"/>
+        </w:rPr>
         <w:t>6</w:t>
       </w:r>
       <w:r>
+        <w:rPr>
+          <w:lang w:val="ru-RU"/>
+        </w:rPr>
         <w:t xml:space="preserve">) </w:t>
       </w:r>
       <w:r>
-        <w:t>Extreme Programming (XP)</w:t>
-      </w:r>
-      <w:r>
+        <w:t>Extreme</w:t>
+      </w:r>
+      <w:r>
+        <w:rPr>
+          <w:lang w:val="ru-RU"/>
+        </w:rPr>
+        <w:t xml:space="preserve"> </w:t>
+      </w:r>
+      <w:r>
+        <w:t>Programming</w:t>
+      </w:r>
+      <w:r>
+        <w:rPr>
+          <w:lang w:val="ru-RU"/>
+        </w:rPr>
+        <w:t xml:space="preserve"> (</w:t>
+      </w:r>
+      <w:r>
+        <w:t>XP</w:t>
+      </w:r>
+      <w:r>
+        <w:rPr>
+          <w:lang w:val="ru-RU"/>
+        </w:rPr>
+        <w:t>)</w:t>
+      </w:r>
+      <w:r>
+        <w:rPr>
+          <w:lang w:val="ru-RU"/>
+        </w:rPr>
         <w:t>.</w:t>
       </w:r>
     </w:p>
     <w:p>
       <w:pPr>
         <w:pStyle w:val="1"/>
-        <w:rPr>
-          <w:lang w:val="en-US"/>
-        </w:rPr>
-      </w:pPr>
-      <w:r>
-        <w:rPr>
-          <w:lang w:val="en-US"/>
-        </w:rPr>
-        <w:t>2</w:t>
-      </w:r>
-      <w:r>
-        <w:rPr>
-          <w:lang w:val="en-US"/>
-        </w:rPr>
-        <w:t xml:space="preserve">. </w:t>
+      </w:pPr>
+      <w:r>
+        <w:t xml:space="preserve">2. </w:t>
       </w:r>
       <w:r>
         <w:t>Техническое</w:t>
       </w:r>
       <w:r>
-        <w:rPr>
-          <w:lang w:val="en-US"/>
-        </w:rPr>
         <w:t xml:space="preserve"> </w:t>
       </w:r>
       <w:r>
         <w:t>задание</w:t>
       </w:r>
       <w:r>
-        <w:rPr>
-          <w:lang w:val="en-US"/>
-        </w:rPr>
         <w:t xml:space="preserve"> </w:t>
       </w:r>
       <w:r>
         <w:t>к</w:t>
       </w:r>
       <w:r>
-        <w:rPr>
-          <w:lang w:val="en-US"/>
-        </w:rPr>
         <w:t xml:space="preserve"> </w:t>
       </w:r>
       <w:r>
         <w:t>проекту</w:t>
       </w:r>
       <w:r>
-        <w:rPr>
-          <w:lang w:val="en-US"/>
-        </w:rPr>
         <w:t xml:space="preserve"> «</w:t>
       </w:r>
       <w:r>
         <w:t>Путеводитель</w:t>
       </w:r>
       <w:r>
-        <w:rPr>
-          <w:lang w:val="en-US"/>
-        </w:rPr>
         <w:t xml:space="preserve"> </w:t>
       </w:r>
       <w:r>
         <w:t>по</w:t>
       </w:r>
       <w:r>
-        <w:rPr>
-          <w:lang w:val="en-US"/>
-        </w:rPr>
         <w:t xml:space="preserve"> </w:t>
       </w:r>
       <w:r>
         <w:t>первой</w:t>
       </w:r>
       <w:r>
-        <w:rPr>
-          <w:lang w:val="en-US"/>
-        </w:rPr>
         <w:t xml:space="preserve"> </w:t>
       </w:r>
       <w:r>
         <w:t>мировой</w:t>
       </w:r>
       <w:r>
-        <w:rPr>
-          <w:lang w:val="en-US"/>
-        </w:rPr>
         <w:t xml:space="preserve"> </w:t>
       </w:r>
       <w:r>
         <w:t>войне</w:t>
       </w:r>
       <w:r>
-        <w:rPr>
-          <w:lang w:val="en-US"/>
-        </w:rPr>
         <w:t>»</w:t>
       </w:r>
     </w:p>
@@ -1347,10 +1353,7 @@
         <w:pStyle w:val="2"/>
       </w:pPr>
       <w:r>
-        <w:t>2</w:t>
-      </w:r>
-      <w:r>
-        <w:t xml:space="preserve">.1 </w:t>
+        <w:t xml:space="preserve">2.1 </w:t>
       </w:r>
       <w:r>
         <w:t>Целевая аудитория</w:t>
@@ -1463,10 +1466,7 @@
         <w:pStyle w:val="2"/>
       </w:pPr>
       <w:r>
-        <w:t>2</w:t>
-      </w:r>
-      <w:r>
-        <w:t xml:space="preserve">.2 </w:t>
+        <w:t xml:space="preserve">2.2 </w:t>
       </w:r>
       <w:r>
         <w:t>Функциональные требования</w:t>
@@ -1917,10 +1917,7 @@
         <w:pStyle w:val="2"/>
       </w:pPr>
       <w:r>
-        <w:t>2</w:t>
-      </w:r>
-      <w:r>
-        <w:t xml:space="preserve">.3 </w:t>
+        <w:t xml:space="preserve">2.3 </w:t>
       </w:r>
       <w:r>
         <w:t>Основные системные требования</w:t>
@@ -3165,24 +3162,11 @@
         <w:pStyle w:val="2"/>
       </w:pPr>
       <w:r>
-        <w:t>2</w:t>
-      </w:r>
-      <w:r>
-        <w:t xml:space="preserve">.4 </w:t>
-      </w:r>
-      <w:proofErr w:type="spellStart"/>
-      <w:r>
-        <w:t>Аппаратные</w:t>
-      </w:r>
-      <w:proofErr w:type="spellEnd"/>
-      <w:r>
-        <w:t xml:space="preserve"> </w:t>
-      </w:r>
-      <w:proofErr w:type="spellStart"/>
-      <w:r>
-        <w:t>требования</w:t>
-      </w:r>
-      <w:proofErr w:type="spellEnd"/>
+        <w:t xml:space="preserve">2.4 </w:t>
+      </w:r>
+      <w:r>
+        <w:t>Аппаратные требования</w:t>
+      </w:r>
     </w:p>
     <w:p>
       <w:pPr>

</xml_diff>

<commit_message>
Did changes in LB1
</commit_message>
<xml_diff>
--- a/LB1/Фурсик_Андрей_ЛБ1_Отчёт.docx
+++ b/LB1/Фурсик_Андрей_ЛБ1_Отчёт.docx
@@ -1,6 +1,6 @@
 
 <file path=word/document.xml><?xml version="1.0" encoding="utf-8"?>
-<w:document xmlns:wpc="http://schemas.microsoft.com/office/word/2010/wordprocessingCanvas" xmlns:cx="http://schemas.microsoft.com/office/drawing/2014/chartex" xmlns:mc="http://schemas.openxmlformats.org/markup-compatibility/2006" xmlns:o="urn:schemas-microsoft-com:office:office" xmlns:r="http://schemas.openxmlformats.org/officeDocument/2006/relationships" xmlns:m="http://schemas.openxmlformats.org/officeDocument/2006/math" xmlns:v="urn:schemas-microsoft-com:vml" xmlns:wp14="http://schemas.microsoft.com/office/word/2010/wordprocessingDrawing" xmlns:wp="http://schemas.openxmlformats.org/drawingml/2006/wordprocessingDrawing" xmlns:w10="urn:schemas-microsoft-com:office:word" xmlns:w="http://schemas.openxmlformats.org/wordprocessingml/2006/main" xmlns:w14="http://schemas.microsoft.com/office/word/2010/wordml" xmlns:w15="http://schemas.microsoft.com/office/word/2012/wordml" xmlns:w16se="http://schemas.microsoft.com/office/word/2015/wordml/symex" xmlns:wpg="http://schemas.microsoft.com/office/word/2010/wordprocessingGroup" xmlns:wpi="http://schemas.microsoft.com/office/word/2010/wordprocessingInk" xmlns:wne="http://schemas.microsoft.com/office/word/2006/wordml" xmlns:wps="http://schemas.microsoft.com/office/word/2010/wordprocessingShape" mc:Ignorable="w14 w15 w16se wp14">
+<w:document xmlns:wpc="http://schemas.microsoft.com/office/word/2010/wordprocessingCanvas" xmlns:cx="http://schemas.microsoft.com/office/drawing/2014/chartex" xmlns:cx1="http://schemas.microsoft.com/office/drawing/2015/9/8/chartex" xmlns:cx2="http://schemas.microsoft.com/office/drawing/2015/10/21/chartex" xmlns:cx3="http://schemas.microsoft.com/office/drawing/2016/5/9/chartex" xmlns:cx4="http://schemas.microsoft.com/office/drawing/2016/5/10/chartex" xmlns:cx5="http://schemas.microsoft.com/office/drawing/2016/5/11/chartex" xmlns:cx6="http://schemas.microsoft.com/office/drawing/2016/5/12/chartex" xmlns:cx7="http://schemas.microsoft.com/office/drawing/2016/5/13/chartex" xmlns:cx8="http://schemas.microsoft.com/office/drawing/2016/5/14/chartex" xmlns:mc="http://schemas.openxmlformats.org/markup-compatibility/2006" xmlns:aink="http://schemas.microsoft.com/office/drawing/2016/ink" xmlns:am3d="http://schemas.microsoft.com/office/drawing/2017/model3d" xmlns:o="urn:schemas-microsoft-com:office:office" xmlns:r="http://schemas.openxmlformats.org/officeDocument/2006/relationships" xmlns:m="http://schemas.openxmlformats.org/officeDocument/2006/math" xmlns:v="urn:schemas-microsoft-com:vml" xmlns:wp14="http://schemas.microsoft.com/office/word/2010/wordprocessingDrawing" xmlns:wp="http://schemas.openxmlformats.org/drawingml/2006/wordprocessingDrawing" xmlns:w10="urn:schemas-microsoft-com:office:word" xmlns:w="http://schemas.openxmlformats.org/wordprocessingml/2006/main" xmlns:w14="http://schemas.microsoft.com/office/word/2010/wordml" xmlns:w15="http://schemas.microsoft.com/office/word/2012/wordml" xmlns:w16cex="http://schemas.microsoft.com/office/word/2018/wordml/cex" xmlns:w16cid="http://schemas.microsoft.com/office/word/2016/wordml/cid" xmlns:w16="http://schemas.microsoft.com/office/word/2018/wordml" xmlns:w16sdtdh="http://schemas.microsoft.com/office/word/2020/wordml/sdtdatahash" xmlns:w16se="http://schemas.microsoft.com/office/word/2015/wordml/symex" xmlns:wpg="http://schemas.microsoft.com/office/word/2010/wordprocessingGroup" xmlns:wpi="http://schemas.microsoft.com/office/word/2010/wordprocessingInk" xmlns:wne="http://schemas.microsoft.com/office/word/2006/wordml" xmlns:wps="http://schemas.microsoft.com/office/word/2010/wordprocessingShape" mc:Ignorable="w14 w15 w16se w16cid w16 w16cex w16sdtdh wp14">
   <w:body>
     <w:p>
       <w:pPr>
@@ -477,8 +477,6 @@
         </w:rPr>
         <w:t>программного продукта.</w:t>
       </w:r>
-      <w:bookmarkStart w:id="0" w:name="_GoBack"/>
-      <w:bookmarkEnd w:id="0"/>
     </w:p>
     <w:p>
       <w:pPr>
@@ -1513,6 +1511,7 @@
           <w:ilvl w:val="0"/>
           <w:numId w:val="3"/>
         </w:numPr>
+        <w:ind w:left="0" w:firstLine="709"/>
         <w:rPr>
           <w:rFonts w:ascii="Times New Roman" w:hAnsi="Times New Roman" w:cs="Times New Roman"/>
           <w:sz w:val="28"/>
@@ -1544,6 +1543,7 @@
           <w:ilvl w:val="0"/>
           <w:numId w:val="3"/>
         </w:numPr>
+        <w:ind w:left="0" w:firstLine="709"/>
         <w:rPr>
           <w:rFonts w:ascii="Times New Roman" w:hAnsi="Times New Roman" w:cs="Times New Roman"/>
           <w:sz w:val="28"/>
@@ -1575,6 +1575,7 @@
           <w:ilvl w:val="0"/>
           <w:numId w:val="3"/>
         </w:numPr>
+        <w:ind w:left="0" w:firstLine="709"/>
         <w:rPr>
           <w:rFonts w:ascii="Times New Roman" w:hAnsi="Times New Roman" w:cs="Times New Roman"/>
           <w:sz w:val="28"/>
@@ -1606,6 +1607,7 @@
           <w:ilvl w:val="0"/>
           <w:numId w:val="3"/>
         </w:numPr>
+        <w:ind w:left="0" w:firstLine="709"/>
         <w:rPr>
           <w:rFonts w:ascii="Times New Roman" w:hAnsi="Times New Roman" w:cs="Times New Roman"/>
           <w:sz w:val="28"/>
@@ -1637,6 +1639,7 @@
           <w:ilvl w:val="0"/>
           <w:numId w:val="3"/>
         </w:numPr>
+        <w:ind w:left="0" w:firstLine="709"/>
         <w:rPr>
           <w:rFonts w:ascii="Times New Roman" w:hAnsi="Times New Roman" w:cs="Times New Roman"/>
           <w:sz w:val="28"/>
@@ -1699,6 +1702,7 @@
           <w:ilvl w:val="0"/>
           <w:numId w:val="4"/>
         </w:numPr>
+        <w:ind w:left="0" w:firstLine="709"/>
         <w:rPr>
           <w:rFonts w:ascii="Times New Roman" w:hAnsi="Times New Roman" w:cs="Times New Roman"/>
           <w:sz w:val="28"/>
@@ -1730,6 +1734,7 @@
           <w:ilvl w:val="0"/>
           <w:numId w:val="4"/>
         </w:numPr>
+        <w:ind w:left="0" w:firstLine="709"/>
         <w:rPr>
           <w:rFonts w:ascii="Times New Roman" w:hAnsi="Times New Roman" w:cs="Times New Roman"/>
           <w:sz w:val="28"/>
@@ -1761,6 +1766,7 @@
           <w:ilvl w:val="0"/>
           <w:numId w:val="4"/>
         </w:numPr>
+        <w:ind w:left="0" w:firstLine="709"/>
         <w:rPr>
           <w:rFonts w:ascii="Times New Roman" w:hAnsi="Times New Roman" w:cs="Times New Roman"/>
           <w:sz w:val="28"/>
@@ -1792,6 +1798,7 @@
           <w:ilvl w:val="0"/>
           <w:numId w:val="4"/>
         </w:numPr>
+        <w:ind w:left="0" w:firstLine="709"/>
         <w:rPr>
           <w:rFonts w:ascii="Times New Roman" w:hAnsi="Times New Roman" w:cs="Times New Roman"/>
           <w:sz w:val="28"/>
@@ -1814,6 +1821,7 @@
           <w:ilvl w:val="0"/>
           <w:numId w:val="4"/>
         </w:numPr>
+        <w:ind w:left="0" w:firstLine="709"/>
         <w:rPr>
           <w:rFonts w:ascii="Times New Roman" w:hAnsi="Times New Roman" w:cs="Times New Roman"/>
           <w:sz w:val="28"/>
@@ -1836,6 +1844,7 @@
           <w:ilvl w:val="0"/>
           <w:numId w:val="4"/>
         </w:numPr>
+        <w:ind w:left="0" w:firstLine="709"/>
         <w:rPr>
           <w:rFonts w:ascii="Times New Roman" w:hAnsi="Times New Roman" w:cs="Times New Roman"/>
           <w:sz w:val="28"/>
@@ -1858,6 +1867,7 @@
           <w:ilvl w:val="0"/>
           <w:numId w:val="4"/>
         </w:numPr>
+        <w:ind w:left="0" w:firstLine="709"/>
         <w:rPr>
           <w:rFonts w:ascii="Times New Roman" w:hAnsi="Times New Roman" w:cs="Times New Roman"/>
           <w:sz w:val="28"/>
@@ -1888,6 +1898,7 @@
           <w:ilvl w:val="0"/>
           <w:numId w:val="4"/>
         </w:numPr>
+        <w:ind w:left="0" w:firstLine="709"/>
         <w:rPr>
           <w:rFonts w:ascii="Times New Roman" w:hAnsi="Times New Roman" w:cs="Times New Roman"/>
           <w:sz w:val="28"/>
@@ -1947,6 +1958,7 @@
           <w:ilvl w:val="0"/>
           <w:numId w:val="5"/>
         </w:numPr>
+        <w:ind w:left="0" w:firstLine="709"/>
         <w:rPr>
           <w:rFonts w:ascii="Times New Roman" w:hAnsi="Times New Roman" w:cs="Times New Roman"/>
           <w:sz w:val="28"/>
@@ -1985,6 +1997,7 @@
           <w:ilvl w:val="0"/>
           <w:numId w:val="5"/>
         </w:numPr>
+        <w:ind w:left="0" w:firstLine="709"/>
         <w:rPr>
           <w:rFonts w:ascii="Times New Roman" w:hAnsi="Times New Roman" w:cs="Times New Roman"/>
           <w:sz w:val="28"/>
@@ -2024,6 +2037,7 @@
           <w:ilvl w:val="0"/>
           <w:numId w:val="5"/>
         </w:numPr>
+        <w:ind w:left="0" w:firstLine="709"/>
         <w:rPr>
           <w:rFonts w:ascii="Times New Roman" w:hAnsi="Times New Roman" w:cs="Times New Roman"/>
           <w:sz w:val="28"/>
@@ -2322,6 +2336,7 @@
           <w:ilvl w:val="0"/>
           <w:numId w:val="6"/>
         </w:numPr>
+        <w:ind w:left="0" w:firstLine="709"/>
         <w:rPr>
           <w:rFonts w:ascii="Times New Roman" w:hAnsi="Times New Roman" w:cs="Times New Roman"/>
           <w:sz w:val="28"/>
@@ -2353,6 +2368,7 @@
           <w:ilvl w:val="0"/>
           <w:numId w:val="6"/>
         </w:numPr>
+        <w:ind w:left="0" w:firstLine="709"/>
         <w:rPr>
           <w:rFonts w:ascii="Times New Roman" w:hAnsi="Times New Roman" w:cs="Times New Roman"/>
           <w:sz w:val="28"/>
@@ -2384,6 +2400,7 @@
           <w:ilvl w:val="0"/>
           <w:numId w:val="6"/>
         </w:numPr>
+        <w:ind w:left="0" w:firstLine="709"/>
         <w:rPr>
           <w:rFonts w:ascii="Times New Roman" w:hAnsi="Times New Roman" w:cs="Times New Roman"/>
           <w:sz w:val="28"/>
@@ -2446,6 +2463,7 @@
           <w:ilvl w:val="0"/>
           <w:numId w:val="6"/>
         </w:numPr>
+        <w:ind w:left="0" w:firstLine="709"/>
         <w:rPr>
           <w:rFonts w:ascii="Times New Roman" w:hAnsi="Times New Roman" w:cs="Times New Roman"/>
           <w:sz w:val="28"/>
@@ -2570,6 +2588,7 @@
           <w:ilvl w:val="0"/>
           <w:numId w:val="6"/>
         </w:numPr>
+        <w:ind w:left="0" w:firstLine="709"/>
         <w:rPr>
           <w:rFonts w:ascii="Times New Roman" w:hAnsi="Times New Roman" w:cs="Times New Roman"/>
           <w:sz w:val="28"/>
@@ -2601,6 +2620,7 @@
           <w:ilvl w:val="0"/>
           <w:numId w:val="6"/>
         </w:numPr>
+        <w:ind w:left="0" w:firstLine="709"/>
         <w:rPr>
           <w:rFonts w:ascii="Times New Roman" w:hAnsi="Times New Roman" w:cs="Times New Roman"/>
           <w:sz w:val="28"/>
@@ -2632,6 +2652,7 @@
           <w:ilvl w:val="0"/>
           <w:numId w:val="6"/>
         </w:numPr>
+        <w:ind w:left="0" w:firstLine="709"/>
         <w:rPr>
           <w:rFonts w:ascii="Times New Roman" w:hAnsi="Times New Roman" w:cs="Times New Roman"/>
           <w:sz w:val="28"/>
@@ -2654,6 +2675,7 @@
           <w:ilvl w:val="0"/>
           <w:numId w:val="6"/>
         </w:numPr>
+        <w:ind w:left="0" w:firstLine="709"/>
         <w:rPr>
           <w:rFonts w:ascii="Times New Roman" w:hAnsi="Times New Roman" w:cs="Times New Roman"/>
           <w:sz w:val="28"/>
@@ -2864,6 +2886,7 @@
           <w:ilvl w:val="0"/>
           <w:numId w:val="7"/>
         </w:numPr>
+        <w:ind w:left="0" w:firstLine="709"/>
         <w:rPr>
           <w:rFonts w:ascii="Times New Roman" w:hAnsi="Times New Roman" w:cs="Times New Roman"/>
           <w:sz w:val="28"/>
@@ -2895,6 +2918,7 @@
           <w:ilvl w:val="0"/>
           <w:numId w:val="7"/>
         </w:numPr>
+        <w:ind w:left="0" w:firstLine="709"/>
         <w:rPr>
           <w:rFonts w:ascii="Times New Roman" w:hAnsi="Times New Roman" w:cs="Times New Roman"/>
           <w:sz w:val="28"/>
@@ -2926,6 +2950,7 @@
           <w:ilvl w:val="0"/>
           <w:numId w:val="7"/>
         </w:numPr>
+        <w:ind w:left="0" w:firstLine="709"/>
         <w:rPr>
           <w:rFonts w:ascii="Times New Roman" w:hAnsi="Times New Roman" w:cs="Times New Roman"/>
           <w:sz w:val="28"/>
@@ -2964,6 +2989,7 @@
           <w:ilvl w:val="0"/>
           <w:numId w:val="7"/>
         </w:numPr>
+        <w:ind w:left="0" w:firstLine="709"/>
         <w:rPr>
           <w:rFonts w:ascii="Times New Roman" w:hAnsi="Times New Roman" w:cs="Times New Roman"/>
           <w:sz w:val="28"/>
@@ -2995,6 +3021,7 @@
           <w:ilvl w:val="0"/>
           <w:numId w:val="7"/>
         </w:numPr>
+        <w:ind w:left="0" w:firstLine="709"/>
         <w:rPr>
           <w:rFonts w:ascii="Times New Roman" w:hAnsi="Times New Roman" w:cs="Times New Roman"/>
           <w:sz w:val="28"/>
@@ -3026,6 +3053,7 @@
           <w:ilvl w:val="0"/>
           <w:numId w:val="7"/>
         </w:numPr>
+        <w:ind w:left="0" w:firstLine="709"/>
         <w:rPr>
           <w:rFonts w:ascii="Times New Roman" w:hAnsi="Times New Roman" w:cs="Times New Roman"/>
           <w:sz w:val="28"/>
@@ -3058,6 +3086,7 @@
           <w:ilvl w:val="0"/>
           <w:numId w:val="7"/>
         </w:numPr>
+        <w:ind w:left="0" w:firstLine="709"/>
         <w:rPr>
           <w:rFonts w:ascii="Times New Roman" w:hAnsi="Times New Roman" w:cs="Times New Roman"/>
           <w:sz w:val="28"/>
@@ -3089,6 +3118,7 @@
           <w:ilvl w:val="0"/>
           <w:numId w:val="7"/>
         </w:numPr>
+        <w:ind w:left="0" w:firstLine="709"/>
         <w:rPr>
           <w:rFonts w:ascii="Times New Roman" w:hAnsi="Times New Roman" w:cs="Times New Roman"/>
           <w:sz w:val="28"/>
@@ -3111,6 +3141,7 @@
           <w:ilvl w:val="0"/>
           <w:numId w:val="7"/>
         </w:numPr>
+        <w:ind w:left="0" w:firstLine="709"/>
         <w:rPr>
           <w:rFonts w:ascii="Times New Roman" w:hAnsi="Times New Roman" w:cs="Times New Roman"/>
           <w:sz w:val="28"/>
@@ -3133,6 +3164,7 @@
           <w:ilvl w:val="0"/>
           <w:numId w:val="7"/>
         </w:numPr>
+        <w:ind w:left="0" w:firstLine="709"/>
         <w:rPr>
           <w:rFonts w:ascii="Times New Roman" w:hAnsi="Times New Roman" w:cs="Times New Roman"/>
           <w:sz w:val="28"/>
@@ -3176,6 +3208,7 @@
           <w:numId w:val="8"/>
         </w:numPr>
         <w:spacing w:after="0" w:line="240" w:lineRule="auto"/>
+        <w:ind w:left="0" w:firstLine="709"/>
         <w:jc w:val="both"/>
         <w:rPr>
           <w:rFonts w:ascii="Times New Roman" w:hAnsi="Times New Roman" w:cs="Times New Roman"/>
@@ -3218,6 +3251,7 @@
           <w:numId w:val="8"/>
         </w:numPr>
         <w:spacing w:after="0" w:line="240" w:lineRule="auto"/>
+        <w:ind w:left="0" w:firstLine="709"/>
         <w:jc w:val="both"/>
         <w:rPr>
           <w:rFonts w:ascii="Times New Roman" w:hAnsi="Times New Roman" w:cs="Times New Roman"/>
@@ -3301,6 +3335,7 @@
           <w:numId w:val="8"/>
         </w:numPr>
         <w:spacing w:after="0" w:line="240" w:lineRule="auto"/>
+        <w:ind w:left="0" w:firstLine="709"/>
         <w:jc w:val="both"/>
         <w:rPr>
           <w:rFonts w:ascii="Times New Roman" w:hAnsi="Times New Roman" w:cs="Times New Roman"/>
@@ -3376,6 +3411,7 @@
           <w:numId w:val="8"/>
         </w:numPr>
         <w:spacing w:after="0" w:line="240" w:lineRule="auto"/>
+        <w:ind w:left="0" w:firstLine="709"/>
         <w:jc w:val="both"/>
         <w:rPr>
           <w:rFonts w:ascii="Times New Roman" w:hAnsi="Times New Roman" w:cs="Times New Roman"/>
@@ -3443,14 +3479,15 @@
 </file>
 
 <file path=word/numbering.xml><?xml version="1.0" encoding="utf-8"?>
-<w:numbering xmlns:wpc="http://schemas.microsoft.com/office/word/2010/wordprocessingCanvas" xmlns:cx="http://schemas.microsoft.com/office/drawing/2014/chartex" xmlns:mc="http://schemas.openxmlformats.org/markup-compatibility/2006" xmlns:o="urn:schemas-microsoft-com:office:office" xmlns:r="http://schemas.openxmlformats.org/officeDocument/2006/relationships" xmlns:m="http://schemas.openxmlformats.org/officeDocument/2006/math" xmlns:v="urn:schemas-microsoft-com:vml" xmlns:wp14="http://schemas.microsoft.com/office/word/2010/wordprocessingDrawing" xmlns:wp="http://schemas.openxmlformats.org/drawingml/2006/wordprocessingDrawing" xmlns:w10="urn:schemas-microsoft-com:office:word" xmlns:w="http://schemas.openxmlformats.org/wordprocessingml/2006/main" xmlns:w14="http://schemas.microsoft.com/office/word/2010/wordml" xmlns:w15="http://schemas.microsoft.com/office/word/2012/wordml" xmlns:w16se="http://schemas.microsoft.com/office/word/2015/wordml/symex" xmlns:wpg="http://schemas.microsoft.com/office/word/2010/wordprocessingGroup" xmlns:wpi="http://schemas.microsoft.com/office/word/2010/wordprocessingInk" xmlns:wne="http://schemas.microsoft.com/office/word/2006/wordml" xmlns:wps="http://schemas.microsoft.com/office/word/2010/wordprocessingShape" mc:Ignorable="w14 w15 w16se wp14">
+<w:numbering xmlns:wpc="http://schemas.microsoft.com/office/word/2010/wordprocessingCanvas" xmlns:cx="http://schemas.microsoft.com/office/drawing/2014/chartex" xmlns:cx1="http://schemas.microsoft.com/office/drawing/2015/9/8/chartex" xmlns:cx2="http://schemas.microsoft.com/office/drawing/2015/10/21/chartex" xmlns:cx3="http://schemas.microsoft.com/office/drawing/2016/5/9/chartex" xmlns:cx4="http://schemas.microsoft.com/office/drawing/2016/5/10/chartex" xmlns:cx5="http://schemas.microsoft.com/office/drawing/2016/5/11/chartex" xmlns:cx6="http://schemas.microsoft.com/office/drawing/2016/5/12/chartex" xmlns:cx7="http://schemas.microsoft.com/office/drawing/2016/5/13/chartex" xmlns:cx8="http://schemas.microsoft.com/office/drawing/2016/5/14/chartex" xmlns:mc="http://schemas.openxmlformats.org/markup-compatibility/2006" xmlns:aink="http://schemas.microsoft.com/office/drawing/2016/ink" xmlns:am3d="http://schemas.microsoft.com/office/drawing/2017/model3d" xmlns:o="urn:schemas-microsoft-com:office:office" xmlns:r="http://schemas.openxmlformats.org/officeDocument/2006/relationships" xmlns:m="http://schemas.openxmlformats.org/officeDocument/2006/math" xmlns:v="urn:schemas-microsoft-com:vml" xmlns:wp14="http://schemas.microsoft.com/office/word/2010/wordprocessingDrawing" xmlns:wp="http://schemas.openxmlformats.org/drawingml/2006/wordprocessingDrawing" xmlns:w10="urn:schemas-microsoft-com:office:word" xmlns:w="http://schemas.openxmlformats.org/wordprocessingml/2006/main" xmlns:w14="http://schemas.microsoft.com/office/word/2010/wordml" xmlns:w15="http://schemas.microsoft.com/office/word/2012/wordml" xmlns:w16cex="http://schemas.microsoft.com/office/word/2018/wordml/cex" xmlns:w16cid="http://schemas.microsoft.com/office/word/2016/wordml/cid" xmlns:w16="http://schemas.microsoft.com/office/word/2018/wordml" xmlns:w16sdtdh="http://schemas.microsoft.com/office/word/2020/wordml/sdtdatahash" xmlns:w16se="http://schemas.microsoft.com/office/word/2015/wordml/symex" xmlns:wpg="http://schemas.microsoft.com/office/word/2010/wordprocessingGroup" xmlns:wpi="http://schemas.microsoft.com/office/word/2010/wordprocessingInk" xmlns:wne="http://schemas.microsoft.com/office/word/2006/wordml" xmlns:wps="http://schemas.microsoft.com/office/word/2010/wordprocessingShape" mc:Ignorable="w14 w15 w16se w16cid w16 w16cex w16sdtdh wp14">
   <w:abstractNum w:abstractNumId="0" w15:restartNumberingAfterBreak="0">
     <w:nsid w:val="02CD1F4F"/>
     <w:multiLevelType w:val="hybridMultilevel"/>
-    <w:tmpl w:val="8DD0DB0C"/>
-    <w:lvl w:ilvl="0" w:tplc="04190001">
-      <w:start w:val="1"/>
-      <w:numFmt w:val="bullet"/>
+    <w:tmpl w:val="5F3865FC"/>
+    <w:lvl w:ilvl="0" w:tplc="1A22ECC8">
+      <w:start w:val="1"/>
+      <w:numFmt w:val="bullet"/>
+      <w:suff w:val="space"/>
       <w:lvlText w:val=""/>
       <w:lvlJc w:val="left"/>
       <w:pPr>
@@ -3560,10 +3597,11 @@
   <w:abstractNum w:abstractNumId="1" w15:restartNumberingAfterBreak="0">
     <w:nsid w:val="174B6032"/>
     <w:multiLevelType w:val="hybridMultilevel"/>
-    <w:tmpl w:val="4ACCF000"/>
-    <w:lvl w:ilvl="0" w:tplc="04190001">
-      <w:start w:val="1"/>
-      <w:numFmt w:val="bullet"/>
+    <w:tmpl w:val="DFF8BD80"/>
+    <w:lvl w:ilvl="0" w:tplc="F3C2E5EA">
+      <w:start w:val="1"/>
+      <w:numFmt w:val="bullet"/>
+      <w:suff w:val="space"/>
       <w:lvlText w:val=""/>
       <w:lvlJc w:val="left"/>
       <w:pPr>
@@ -3673,10 +3711,11 @@
   <w:abstractNum w:abstractNumId="2" w15:restartNumberingAfterBreak="0">
     <w:nsid w:val="1B5721B1"/>
     <w:multiLevelType w:val="hybridMultilevel"/>
-    <w:tmpl w:val="96E659FE"/>
-    <w:lvl w:ilvl="0" w:tplc="04190001">
-      <w:start w:val="1"/>
-      <w:numFmt w:val="bullet"/>
+    <w:tmpl w:val="02AAA74E"/>
+    <w:lvl w:ilvl="0" w:tplc="B1DA7376">
+      <w:start w:val="1"/>
+      <w:numFmt w:val="bullet"/>
+      <w:suff w:val="space"/>
       <w:lvlText w:val=""/>
       <w:lvlJc w:val="left"/>
       <w:pPr>
@@ -3899,14 +3938,15 @@
   <w:abstractNum w:abstractNumId="4" w15:restartNumberingAfterBreak="0">
     <w:nsid w:val="5B837E1B"/>
     <w:multiLevelType w:val="hybridMultilevel"/>
-    <w:tmpl w:val="62E09C76"/>
-    <w:lvl w:ilvl="0" w:tplc="36968D46">
+    <w:tmpl w:val="C270FC40"/>
+    <w:lvl w:ilvl="0" w:tplc="485C7478">
       <w:start w:val="2"/>
       <w:numFmt w:val="bullet"/>
+      <w:suff w:val="space"/>
       <w:lvlText w:val="–"/>
       <w:lvlJc w:val="left"/>
       <w:pPr>
-        <w:ind w:left="1429" w:hanging="360"/>
+        <w:ind w:left="720" w:hanging="360"/>
       </w:pPr>
       <w:rPr>
         <w:rFonts w:ascii="Times New Roman" w:eastAsiaTheme="minorHAnsi" w:hAnsi="Times New Roman" w:cs="Times New Roman" w:hint="default"/>
@@ -4014,10 +4054,11 @@
   <w:abstractNum w:abstractNumId="5" w15:restartNumberingAfterBreak="0">
     <w:nsid w:val="5D3628B2"/>
     <w:multiLevelType w:val="hybridMultilevel"/>
-    <w:tmpl w:val="032AE0F2"/>
-    <w:lvl w:ilvl="0" w:tplc="04190001">
-      <w:start w:val="1"/>
-      <w:numFmt w:val="bullet"/>
+    <w:tmpl w:val="70004824"/>
+    <w:lvl w:ilvl="0" w:tplc="4E5805EC">
+      <w:start w:val="1"/>
+      <w:numFmt w:val="bullet"/>
+      <w:suff w:val="space"/>
       <w:lvlText w:val=""/>
       <w:lvlJc w:val="left"/>
       <w:pPr>
@@ -4217,10 +4258,11 @@
   <w:abstractNum w:abstractNumId="7" w15:restartNumberingAfterBreak="0">
     <w:nsid w:val="6E4050E8"/>
     <w:multiLevelType w:val="hybridMultilevel"/>
-    <w:tmpl w:val="47FCECBC"/>
-    <w:lvl w:ilvl="0" w:tplc="04190001">
-      <w:start w:val="1"/>
-      <w:numFmt w:val="bullet"/>
+    <w:tmpl w:val="21B802AE"/>
+    <w:lvl w:ilvl="0" w:tplc="DDEAE0EA">
+      <w:start w:val="1"/>
+      <w:numFmt w:val="bullet"/>
+      <w:suff w:val="space"/>
       <w:lvlText w:val=""/>
       <w:lvlJc w:val="left"/>
       <w:pPr>
@@ -4230,16 +4272,17 @@
         <w:rFonts w:ascii="Symbol" w:hAnsi="Symbol" w:hint="default"/>
       </w:rPr>
     </w:lvl>
-    <w:lvl w:ilvl="1" w:tplc="04190003">
-      <w:start w:val="1"/>
-      <w:numFmt w:val="bullet"/>
+    <w:lvl w:ilvl="1" w:tplc="4F48CB0C">
+      <w:start w:val="1"/>
+      <w:numFmt w:val="bullet"/>
+      <w:suff w:val="space"/>
       <w:lvlText w:val="o"/>
       <w:lvlJc w:val="left"/>
       <w:pPr>
         <w:ind w:left="1440" w:hanging="360"/>
       </w:pPr>
       <w:rPr>
-        <w:rFonts w:ascii="Courier New" w:hAnsi="Courier New" w:cs="Courier New" w:hint="default"/>
+        <w:rFonts w:ascii="Courier New" w:hAnsi="Courier New" w:hint="default"/>
       </w:rPr>
     </w:lvl>
     <w:lvl w:ilvl="2" w:tplc="04190005">
@@ -4355,7 +4398,7 @@
 </file>
 
 <file path=word/styles.xml><?xml version="1.0" encoding="utf-8"?>
-<w:styles xmlns:mc="http://schemas.openxmlformats.org/markup-compatibility/2006" xmlns:r="http://schemas.openxmlformats.org/officeDocument/2006/relationships" xmlns:w="http://schemas.openxmlformats.org/wordprocessingml/2006/main" xmlns:w14="http://schemas.microsoft.com/office/word/2010/wordml" xmlns:w15="http://schemas.microsoft.com/office/word/2012/wordml" xmlns:w16se="http://schemas.microsoft.com/office/word/2015/wordml/symex" mc:Ignorable="w14 w15 w16se">
+<w:styles xmlns:mc="http://schemas.openxmlformats.org/markup-compatibility/2006" xmlns:r="http://schemas.openxmlformats.org/officeDocument/2006/relationships" xmlns:w="http://schemas.openxmlformats.org/wordprocessingml/2006/main" xmlns:w14="http://schemas.microsoft.com/office/word/2010/wordml" xmlns:w15="http://schemas.microsoft.com/office/word/2012/wordml" xmlns:w16cex="http://schemas.microsoft.com/office/word/2018/wordml/cex" xmlns:w16cid="http://schemas.microsoft.com/office/word/2016/wordml/cid" xmlns:w16="http://schemas.microsoft.com/office/word/2018/wordml" xmlns:w16sdtdh="http://schemas.microsoft.com/office/word/2020/wordml/sdtdatahash" xmlns:w16se="http://schemas.microsoft.com/office/word/2015/wordml/symex" mc:Ignorable="w14 w15 w16se w16cid w16 w16cex w16sdtdh">
   <w:docDefaults>
     <w:rPrDefault>
       <w:rPr>
@@ -4371,7 +4414,7 @@
       </w:pPr>
     </w:pPrDefault>
   </w:docDefaults>
-  <w:latentStyles w:defLockedState="0" w:defUIPriority="99" w:defSemiHidden="0" w:defUnhideWhenUsed="0" w:defQFormat="0" w:count="371">
+  <w:latentStyles w:defLockedState="0" w:defUIPriority="99" w:defSemiHidden="0" w:defUnhideWhenUsed="0" w:defQFormat="0" w:count="376">
     <w:lsdException w:name="Normal" w:uiPriority="0" w:qFormat="1"/>
     <w:lsdException w:name="heading 1" w:uiPriority="9" w:qFormat="1"/>
     <w:lsdException w:name="heading 2" w:semiHidden="1" w:uiPriority="9" w:unhideWhenUsed="1" w:qFormat="1"/>
@@ -4477,7 +4520,6 @@
     <w:lsdException w:name="HTML Sample" w:semiHidden="1" w:unhideWhenUsed="1"/>
     <w:lsdException w:name="HTML Typewriter" w:semiHidden="1" w:unhideWhenUsed="1"/>
     <w:lsdException w:name="HTML Variable" w:semiHidden="1" w:unhideWhenUsed="1"/>
-    <w:lsdException w:name="Normal Table" w:semiHidden="1" w:unhideWhenUsed="1"/>
     <w:lsdException w:name="annotation subject" w:semiHidden="1" w:unhideWhenUsed="1"/>
     <w:lsdException w:name="No List" w:semiHidden="1" w:unhideWhenUsed="1"/>
     <w:lsdException w:name="Outline List 1" w:semiHidden="1" w:unhideWhenUsed="1"/>
@@ -4520,11 +4562,8 @@
     <w:lsdException w:name="Table Contemporary" w:semiHidden="1" w:unhideWhenUsed="1"/>
     <w:lsdException w:name="Table Elegant" w:semiHidden="1" w:unhideWhenUsed="1"/>
     <w:lsdException w:name="Table Professional" w:semiHidden="1" w:unhideWhenUsed="1"/>
-    <w:lsdException w:name="Table Subtle 1" w:semiHidden="1" w:unhideWhenUsed="1"/>
     <w:lsdException w:name="Table Subtle 2" w:semiHidden="1" w:unhideWhenUsed="1"/>
     <w:lsdException w:name="Table Web 1" w:semiHidden="1" w:unhideWhenUsed="1"/>
-    <w:lsdException w:name="Table Web 2" w:semiHidden="1" w:unhideWhenUsed="1"/>
-    <w:lsdException w:name="Table Web 3" w:semiHidden="1" w:unhideWhenUsed="1"/>
     <w:lsdException w:name="Balloon Text" w:semiHidden="1" w:unhideWhenUsed="1"/>
     <w:lsdException w:name="Table Grid" w:uiPriority="39"/>
     <w:lsdException w:name="Table Theme" w:semiHidden="1" w:unhideWhenUsed="1"/>
@@ -4743,6 +4782,11 @@
     <w:lsdException w:name="List Table 5 Dark Accent 6" w:uiPriority="50"/>
     <w:lsdException w:name="List Table 6 Colorful Accent 6" w:uiPriority="51"/>
     <w:lsdException w:name="List Table 7 Colorful Accent 6" w:uiPriority="52"/>
+    <w:lsdException w:name="Mention" w:semiHidden="1" w:unhideWhenUsed="1"/>
+    <w:lsdException w:name="Smart Hyperlink" w:semiHidden="1" w:unhideWhenUsed="1"/>
+    <w:lsdException w:name="Hashtag" w:semiHidden="1" w:unhideWhenUsed="1"/>
+    <w:lsdException w:name="Unresolved Mention" w:semiHidden="1" w:unhideWhenUsed="1"/>
+    <w:lsdException w:name="Smart Link" w:semiHidden="1" w:unhideWhenUsed="1"/>
   </w:latentStyles>
   <w:style w:type="paragraph" w:default="1" w:styleId="a">
     <w:name w:val="Normal"/>

</xml_diff>